<commit_message>
Removed outdated `compiler.htm` file from OOP materials directory
</commit_message>
<xml_diff>
--- a/operationsystem/Отчет ЛР4.docx
+++ b/operationsystem/Отчет ЛР4.docx
@@ -1663,7 +1663,7 @@
                 <w:noProof/>
                 <w:webHidden/>
               </w:rPr>
-              <w:t>6</w:t>
+              <w:t>9</w:t>
             </w:r>
             <w:r>
               <w:rPr>
@@ -3339,6 +3339,1138 @@
           <w:szCs w:val="28"/>
         </w:rPr>
         <w:t>После блокировки сигнала процесс выполняет бесконечный цикл, ожидая другие сигналы. Поскольку SIGINT заблокирован, процесс 3 не реагирует на этот сигнал.</w:t>
+      </w:r>
+    </w:p>
+    <w:p>
+      <w:pPr>
+        <w:spacing w:line="360" w:lineRule="auto"/>
+        <w:ind w:firstLine="709"/>
+        <w:jc w:val="both"/>
+        <w:rPr>
+          <w:rFonts w:ascii="Times New Roman" w:hAnsi="Times New Roman" w:cs="Times New Roman"/>
+          <w:sz w:val="28"/>
+          <w:szCs w:val="28"/>
+        </w:rPr>
+      </w:pPr>
+    </w:p>
+    <w:p>
+      <w:pPr>
+        <w:pStyle w:val="2"/>
+        <w:numPr>
+          <w:ilvl w:val="0"/>
+          <w:numId w:val="1"/>
+        </w:numPr>
+        <w:rPr>
+          <w:rFonts w:ascii="Times New Roman" w:hAnsi="Times New Roman" w:cs="Times New Roman"/>
+          <w:color w:val="auto"/>
+          <w:sz w:val="28"/>
+          <w:szCs w:val="28"/>
+        </w:rPr>
+      </w:pPr>
+      <w:r>
+        <w:rPr>
+          <w:rFonts w:ascii="Times New Roman" w:hAnsi="Times New Roman" w:cs="Times New Roman"/>
+          <w:color w:val="auto"/>
+          <w:sz w:val="28"/>
+          <w:szCs w:val="28"/>
+        </w:rPr>
+        <w:t>Демонстрация исполнения программы</w:t>
+      </w:r>
+    </w:p>
+    <w:p/>
+    <w:p>
+      <w:pPr>
+        <w:spacing w:line="360" w:lineRule="auto"/>
+        <w:ind w:firstLine="709"/>
+        <w:jc w:val="both"/>
+        <w:rPr>
+          <w:rFonts w:ascii="Times New Roman" w:hAnsi="Times New Roman" w:cs="Times New Roman"/>
+          <w:sz w:val="28"/>
+          <w:szCs w:val="28"/>
+        </w:rPr>
+      </w:pPr>
+      <w:r>
+        <w:rPr>
+          <w:rFonts w:ascii="Times New Roman" w:hAnsi="Times New Roman" w:cs="Times New Roman"/>
+          <w:sz w:val="28"/>
+          <w:szCs w:val="28"/>
+        </w:rPr>
+        <w:lastRenderedPageBreak/>
+        <w:t xml:space="preserve">Перед запуском узнаем какие процессы запущены. В терминале выполним </w:t>
+      </w:r>
+      <w:proofErr w:type="spellStart"/>
+      <w:r>
+        <w:rPr>
+          <w:rFonts w:ascii="Times New Roman" w:hAnsi="Times New Roman" w:cs="Times New Roman"/>
+          <w:b/>
+          <w:bCs/>
+          <w:i/>
+          <w:iCs/>
+          <w:sz w:val="28"/>
+          <w:szCs w:val="28"/>
+        </w:rPr>
+        <w:t>ps</w:t>
+      </w:r>
+      <w:proofErr w:type="spellEnd"/>
+      <w:r>
+        <w:rPr>
+          <w:rFonts w:ascii="Times New Roman" w:hAnsi="Times New Roman" w:cs="Times New Roman"/>
+          <w:sz w:val="28"/>
+          <w:szCs w:val="28"/>
+        </w:rPr>
+        <w:t xml:space="preserve">. </w:t>
+      </w:r>
+      <w:r>
+        <w:rPr>
+          <w:rFonts w:ascii="Times New Roman" w:hAnsi="Times New Roman" w:cs="Times New Roman"/>
+          <w:sz w:val="28"/>
+          <w:szCs w:val="28"/>
+        </w:rPr>
+        <w:t xml:space="preserve">Количество процессов и их </w:t>
+      </w:r>
+      <w:r>
+        <w:rPr>
+          <w:rFonts w:ascii="Times New Roman" w:hAnsi="Times New Roman" w:cs="Times New Roman"/>
+          <w:sz w:val="28"/>
+          <w:szCs w:val="28"/>
+          <w:lang w:val="en-US"/>
+        </w:rPr>
+        <w:t>PID</w:t>
+      </w:r>
+      <w:r>
+        <w:rPr>
+          <w:rFonts w:ascii="Times New Roman" w:hAnsi="Times New Roman" w:cs="Times New Roman"/>
+          <w:sz w:val="28"/>
+          <w:szCs w:val="28"/>
+        </w:rPr>
+        <w:t xml:space="preserve"> </w:t>
+      </w:r>
+      <w:r>
+        <w:rPr>
+          <w:rFonts w:ascii="Times New Roman" w:hAnsi="Times New Roman" w:cs="Times New Roman"/>
+          <w:sz w:val="28"/>
+          <w:szCs w:val="28"/>
+        </w:rPr>
+        <w:t xml:space="preserve">демонтирует рисунок 1. </w:t>
+      </w:r>
+    </w:p>
+    <w:p>
+      <w:pPr>
+        <w:spacing w:line="360" w:lineRule="auto"/>
+        <w:ind w:firstLine="709"/>
+        <w:jc w:val="both"/>
+        <w:rPr>
+          <w:rFonts w:ascii="Times New Roman" w:hAnsi="Times New Roman" w:cs="Times New Roman"/>
+          <w:sz w:val="28"/>
+          <w:szCs w:val="28"/>
+        </w:rPr>
+      </w:pPr>
+      <w:r>
+        <w:rPr>
+          <w:rFonts w:ascii="Times New Roman" w:hAnsi="Times New Roman" w:cs="Times New Roman"/>
+          <w:sz w:val="28"/>
+          <w:szCs w:val="28"/>
+        </w:rPr>
+        <w:t xml:space="preserve"> </w:t>
+      </w:r>
+      <w:r>
+        <w:rPr>
+          <w:rFonts w:ascii="Times New Roman" w:hAnsi="Times New Roman" w:cs="Times New Roman"/>
+          <w:noProof/>
+          <w:sz w:val="28"/>
+          <w:szCs w:val="28"/>
+        </w:rPr>
+        <w:drawing>
+          <wp:inline distT="0" distB="0" distL="0" distR="0">
+            <wp:extent cx="3200400" cy="1638300"/>
+            <wp:effectExtent l="0" t="0" r="0" b="0"/>
+            <wp:docPr id="916292694" name="Рисунок 1"/>
+            <wp:cNvGraphicFramePr>
+              <a:graphicFrameLocks xmlns:a="http://schemas.openxmlformats.org/drawingml/2006/main" noChangeAspect="1"/>
+            </wp:cNvGraphicFramePr>
+            <a:graphic xmlns:a="http://schemas.openxmlformats.org/drawingml/2006/main">
+              <a:graphicData uri="http://schemas.openxmlformats.org/drawingml/2006/picture">
+                <pic:pic xmlns:pic="http://schemas.openxmlformats.org/drawingml/2006/picture">
+                  <pic:nvPicPr>
+                    <pic:cNvPr id="916292694" name="Рисунок 916292694"/>
+                    <pic:cNvPicPr/>
+                  </pic:nvPicPr>
+                  <pic:blipFill>
+                    <a:blip r:embed="rId6">
+                      <a:extLst>
+                        <a:ext uri="{28A0092B-C50C-407E-A947-70E740481C1C}">
+                          <a14:useLocalDpi xmlns:a14="http://schemas.microsoft.com/office/drawing/2010/main" val="0"/>
+                        </a:ext>
+                      </a:extLst>
+                    </a:blip>
+                    <a:stretch>
+                      <a:fillRect/>
+                    </a:stretch>
+                  </pic:blipFill>
+                  <pic:spPr>
+                    <a:xfrm>
+                      <a:off x="0" y="0"/>
+                      <a:ext cx="3200400" cy="1638300"/>
+                    </a:xfrm>
+                    <a:prstGeom prst="rect">
+                      <a:avLst/>
+                    </a:prstGeom>
+                  </pic:spPr>
+                </pic:pic>
+              </a:graphicData>
+            </a:graphic>
+          </wp:inline>
+        </w:drawing>
+      </w:r>
+    </w:p>
+    <w:p>
+      <w:pPr>
+        <w:spacing w:line="360" w:lineRule="auto"/>
+        <w:ind w:firstLine="709"/>
+        <w:jc w:val="both"/>
+        <w:rPr>
+          <w:rFonts w:ascii="Times New Roman" w:hAnsi="Times New Roman" w:cs="Times New Roman"/>
+          <w:sz w:val="28"/>
+          <w:szCs w:val="28"/>
+        </w:rPr>
+      </w:pPr>
+      <w:r>
+        <w:rPr>
+          <w:rFonts w:ascii="Times New Roman" w:hAnsi="Times New Roman" w:cs="Times New Roman"/>
+          <w:sz w:val="28"/>
+          <w:szCs w:val="28"/>
+        </w:rPr>
+        <w:t>Рис.1 Процессы до исполнения кода</w:t>
+      </w:r>
+    </w:p>
+    <w:p>
+      <w:pPr>
+        <w:spacing w:line="360" w:lineRule="auto"/>
+        <w:ind w:firstLine="709"/>
+        <w:jc w:val="both"/>
+        <w:rPr>
+          <w:rFonts w:ascii="Times New Roman" w:hAnsi="Times New Roman" w:cs="Times New Roman"/>
+          <w:sz w:val="28"/>
+          <w:szCs w:val="28"/>
+        </w:rPr>
+      </w:pPr>
+      <w:r>
+        <w:rPr>
+          <w:rFonts w:ascii="Times New Roman" w:hAnsi="Times New Roman" w:cs="Times New Roman"/>
+          <w:sz w:val="28"/>
+          <w:szCs w:val="28"/>
+        </w:rPr>
+        <w:t xml:space="preserve">Сразу после вызова программы </w:t>
+      </w:r>
+      <w:r>
+        <w:rPr>
+          <w:rFonts w:ascii="Times New Roman" w:hAnsi="Times New Roman" w:cs="Times New Roman"/>
+          <w:sz w:val="28"/>
+          <w:szCs w:val="28"/>
+          <w:lang w:val="en-US"/>
+        </w:rPr>
+        <w:t>main</w:t>
+      </w:r>
+      <w:r>
+        <w:rPr>
+          <w:rFonts w:ascii="Times New Roman" w:hAnsi="Times New Roman" w:cs="Times New Roman"/>
+          <w:sz w:val="28"/>
+          <w:szCs w:val="28"/>
+        </w:rPr>
+        <w:t xml:space="preserve"> отображается список созданных процессов. Для проверки данных вызовем снова </w:t>
+      </w:r>
+      <w:proofErr w:type="spellStart"/>
+      <w:r>
+        <w:rPr>
+          <w:rFonts w:ascii="Times New Roman" w:hAnsi="Times New Roman" w:cs="Times New Roman"/>
+          <w:b/>
+          <w:bCs/>
+          <w:i/>
+          <w:iCs/>
+          <w:sz w:val="28"/>
+          <w:szCs w:val="28"/>
+          <w:lang w:val="en-US"/>
+        </w:rPr>
+        <w:t>ps</w:t>
+      </w:r>
+      <w:proofErr w:type="spellEnd"/>
+      <w:r>
+        <w:rPr>
+          <w:rFonts w:ascii="Times New Roman" w:hAnsi="Times New Roman" w:cs="Times New Roman"/>
+          <w:sz w:val="28"/>
+          <w:szCs w:val="28"/>
+        </w:rPr>
+        <w:t xml:space="preserve">. </w:t>
+      </w:r>
+      <w:r>
+        <w:rPr>
+          <w:rFonts w:ascii="Times New Roman" w:hAnsi="Times New Roman" w:cs="Times New Roman"/>
+          <w:sz w:val="28"/>
+          <w:szCs w:val="28"/>
+        </w:rPr>
+        <w:t xml:space="preserve">Это уже отражает рисунок 2. </w:t>
+      </w:r>
+    </w:p>
+    <w:p>
+      <w:pPr>
+        <w:spacing w:line="360" w:lineRule="auto"/>
+        <w:ind w:firstLine="709"/>
+        <w:jc w:val="both"/>
+        <w:rPr>
+          <w:rFonts w:ascii="Times New Roman" w:hAnsi="Times New Roman" w:cs="Times New Roman"/>
+          <w:sz w:val="28"/>
+          <w:szCs w:val="28"/>
+        </w:rPr>
+      </w:pPr>
+      <w:r>
+        <w:rPr>
+          <w:rFonts w:ascii="Times New Roman" w:hAnsi="Times New Roman" w:cs="Times New Roman"/>
+          <w:noProof/>
+          <w:sz w:val="28"/>
+          <w:szCs w:val="28"/>
+        </w:rPr>
+        <w:drawing>
+          <wp:inline distT="0" distB="0" distL="0" distR="0">
+            <wp:extent cx="5664200" cy="3492500"/>
+            <wp:effectExtent l="0" t="0" r="0" b="0"/>
+            <wp:docPr id="429767909" name="Рисунок 2"/>
+            <wp:cNvGraphicFramePr>
+              <a:graphicFrameLocks xmlns:a="http://schemas.openxmlformats.org/drawingml/2006/main" noChangeAspect="1"/>
+            </wp:cNvGraphicFramePr>
+            <a:graphic xmlns:a="http://schemas.openxmlformats.org/drawingml/2006/main">
+              <a:graphicData uri="http://schemas.openxmlformats.org/drawingml/2006/picture">
+                <pic:pic xmlns:pic="http://schemas.openxmlformats.org/drawingml/2006/picture">
+                  <pic:nvPicPr>
+                    <pic:cNvPr id="429767909" name="Рисунок 429767909"/>
+                    <pic:cNvPicPr/>
+                  </pic:nvPicPr>
+                  <pic:blipFill>
+                    <a:blip r:embed="rId7">
+                      <a:extLst>
+                        <a:ext uri="{28A0092B-C50C-407E-A947-70E740481C1C}">
+                          <a14:useLocalDpi xmlns:a14="http://schemas.microsoft.com/office/drawing/2010/main" val="0"/>
+                        </a:ext>
+                      </a:extLst>
+                    </a:blip>
+                    <a:stretch>
+                      <a:fillRect/>
+                    </a:stretch>
+                  </pic:blipFill>
+                  <pic:spPr>
+                    <a:xfrm>
+                      <a:off x="0" y="0"/>
+                      <a:ext cx="5664200" cy="3492500"/>
+                    </a:xfrm>
+                    <a:prstGeom prst="rect">
+                      <a:avLst/>
+                    </a:prstGeom>
+                  </pic:spPr>
+                </pic:pic>
+              </a:graphicData>
+            </a:graphic>
+          </wp:inline>
+        </w:drawing>
+      </w:r>
+    </w:p>
+    <w:p>
+      <w:pPr>
+        <w:spacing w:line="360" w:lineRule="auto"/>
+        <w:ind w:firstLine="709"/>
+        <w:jc w:val="both"/>
+        <w:rPr>
+          <w:rFonts w:ascii="Times New Roman" w:hAnsi="Times New Roman" w:cs="Times New Roman"/>
+          <w:sz w:val="28"/>
+          <w:szCs w:val="28"/>
+        </w:rPr>
+      </w:pPr>
+      <w:r>
+        <w:rPr>
+          <w:rFonts w:ascii="Times New Roman" w:hAnsi="Times New Roman" w:cs="Times New Roman"/>
+          <w:sz w:val="28"/>
+          <w:szCs w:val="28"/>
+        </w:rPr>
+        <w:t>Рис.2 Результат работы кода</w:t>
+      </w:r>
+    </w:p>
+    <w:p>
+      <w:pPr>
+        <w:spacing w:line="360" w:lineRule="auto"/>
+        <w:ind w:firstLine="709"/>
+        <w:jc w:val="both"/>
+        <w:rPr>
+          <w:rFonts w:ascii="Times New Roman" w:hAnsi="Times New Roman" w:cs="Times New Roman"/>
+          <w:sz w:val="28"/>
+          <w:szCs w:val="28"/>
+        </w:rPr>
+      </w:pPr>
+      <w:r>
+        <w:rPr>
+          <w:rFonts w:ascii="Times New Roman" w:hAnsi="Times New Roman" w:cs="Times New Roman"/>
+          <w:sz w:val="28"/>
+          <w:szCs w:val="28"/>
+        </w:rPr>
+        <w:t xml:space="preserve">Тестируем первый процесс. Ожидаемый результат: при вводе команды </w:t>
+      </w:r>
+      <w:r>
+        <w:rPr>
+          <w:rFonts w:ascii="Times New Roman" w:hAnsi="Times New Roman" w:cs="Times New Roman"/>
+          <w:sz w:val="28"/>
+          <w:szCs w:val="28"/>
+          <w:lang w:val="en-US"/>
+        </w:rPr>
+        <w:t>kill</w:t>
+      </w:r>
+      <w:r>
+        <w:rPr>
+          <w:rFonts w:ascii="Times New Roman" w:hAnsi="Times New Roman" w:cs="Times New Roman"/>
+          <w:sz w:val="28"/>
+          <w:szCs w:val="28"/>
+        </w:rPr>
+        <w:t xml:space="preserve"> -</w:t>
+      </w:r>
+      <w:r>
+        <w:rPr>
+          <w:rFonts w:ascii="Times New Roman" w:hAnsi="Times New Roman" w:cs="Times New Roman"/>
+          <w:sz w:val="28"/>
+          <w:szCs w:val="28"/>
+          <w:lang w:val="en-US"/>
+        </w:rPr>
+        <w:t>SIGINT</w:t>
+      </w:r>
+      <w:r>
+        <w:rPr>
+          <w:rFonts w:ascii="Times New Roman" w:hAnsi="Times New Roman" w:cs="Times New Roman"/>
+          <w:sz w:val="28"/>
+          <w:szCs w:val="28"/>
+        </w:rPr>
+        <w:t xml:space="preserve"> &lt;</w:t>
+      </w:r>
+      <w:r>
+        <w:rPr>
+          <w:rFonts w:ascii="Times New Roman" w:hAnsi="Times New Roman" w:cs="Times New Roman"/>
+          <w:sz w:val="28"/>
+          <w:szCs w:val="28"/>
+          <w:lang w:val="en-US"/>
+        </w:rPr>
+        <w:t>PID</w:t>
+      </w:r>
+      <w:r>
+        <w:rPr>
+          <w:rFonts w:ascii="Times New Roman" w:hAnsi="Times New Roman" w:cs="Times New Roman"/>
+          <w:sz w:val="28"/>
+          <w:szCs w:val="28"/>
+        </w:rPr>
+        <w:t xml:space="preserve">&gt; </w:t>
+      </w:r>
+      <w:r>
+        <w:rPr>
+          <w:rFonts w:ascii="Times New Roman" w:hAnsi="Times New Roman" w:cs="Times New Roman"/>
+          <w:sz w:val="28"/>
+          <w:szCs w:val="28"/>
+        </w:rPr>
+        <w:t xml:space="preserve">появится сообщение с текущем временем. Фактический результат на рисунке 3. </w:t>
+      </w:r>
+    </w:p>
+    <w:p>
+      <w:pPr>
+        <w:spacing w:line="360" w:lineRule="auto"/>
+        <w:ind w:firstLine="709"/>
+        <w:jc w:val="both"/>
+        <w:rPr>
+          <w:rFonts w:ascii="Times New Roman" w:hAnsi="Times New Roman" w:cs="Times New Roman"/>
+          <w:sz w:val="28"/>
+          <w:szCs w:val="28"/>
+        </w:rPr>
+      </w:pPr>
+      <w:r>
+        <w:rPr>
+          <w:rFonts w:ascii="Times New Roman" w:hAnsi="Times New Roman" w:cs="Times New Roman"/>
+          <w:noProof/>
+          <w:sz w:val="28"/>
+          <w:szCs w:val="28"/>
+        </w:rPr>
+        <w:lastRenderedPageBreak/>
+        <w:drawing>
+          <wp:inline distT="0" distB="0" distL="0" distR="0">
+            <wp:extent cx="5204500" cy="1616149"/>
+            <wp:effectExtent l="0" t="0" r="2540" b="0"/>
+            <wp:docPr id="2081579076" name="Рисунок 3"/>
+            <wp:cNvGraphicFramePr>
+              <a:graphicFrameLocks xmlns:a="http://schemas.openxmlformats.org/drawingml/2006/main" noChangeAspect="1"/>
+            </wp:cNvGraphicFramePr>
+            <a:graphic xmlns:a="http://schemas.openxmlformats.org/drawingml/2006/main">
+              <a:graphicData uri="http://schemas.openxmlformats.org/drawingml/2006/picture">
+                <pic:pic xmlns:pic="http://schemas.openxmlformats.org/drawingml/2006/picture">
+                  <pic:nvPicPr>
+                    <pic:cNvPr id="2081579076" name="Рисунок 2081579076"/>
+                    <pic:cNvPicPr/>
+                  </pic:nvPicPr>
+                  <pic:blipFill>
+                    <a:blip r:embed="rId8">
+                      <a:extLst>
+                        <a:ext uri="{28A0092B-C50C-407E-A947-70E740481C1C}">
+                          <a14:useLocalDpi xmlns:a14="http://schemas.microsoft.com/office/drawing/2010/main" val="0"/>
+                        </a:ext>
+                      </a:extLst>
+                    </a:blip>
+                    <a:stretch>
+                      <a:fillRect/>
+                    </a:stretch>
+                  </pic:blipFill>
+                  <pic:spPr>
+                    <a:xfrm>
+                      <a:off x="0" y="0"/>
+                      <a:ext cx="5222348" cy="1621691"/>
+                    </a:xfrm>
+                    <a:prstGeom prst="rect">
+                      <a:avLst/>
+                    </a:prstGeom>
+                  </pic:spPr>
+                </pic:pic>
+              </a:graphicData>
+            </a:graphic>
+          </wp:inline>
+        </w:drawing>
+      </w:r>
+    </w:p>
+    <w:p>
+      <w:pPr>
+        <w:spacing w:line="360" w:lineRule="auto"/>
+        <w:ind w:firstLine="709"/>
+        <w:jc w:val="both"/>
+        <w:rPr>
+          <w:rFonts w:ascii="Times New Roman" w:hAnsi="Times New Roman" w:cs="Times New Roman"/>
+          <w:sz w:val="28"/>
+          <w:szCs w:val="28"/>
+        </w:rPr>
+      </w:pPr>
+      <w:r>
+        <w:rPr>
+          <w:rFonts w:ascii="Times New Roman" w:hAnsi="Times New Roman" w:cs="Times New Roman"/>
+          <w:sz w:val="28"/>
+          <w:szCs w:val="28"/>
+        </w:rPr>
+        <w:t xml:space="preserve">Рис.3 Результат работы сигнала для первого процесса. </w:t>
+      </w:r>
+    </w:p>
+    <w:p>
+      <w:pPr>
+        <w:spacing w:line="360" w:lineRule="auto"/>
+        <w:ind w:firstLine="709"/>
+        <w:jc w:val="both"/>
+        <w:rPr>
+          <w:rFonts w:ascii="Times New Roman" w:hAnsi="Times New Roman" w:cs="Times New Roman"/>
+          <w:sz w:val="28"/>
+          <w:szCs w:val="28"/>
+        </w:rPr>
+      </w:pPr>
+      <w:r>
+        <w:rPr>
+          <w:rFonts w:ascii="Times New Roman" w:hAnsi="Times New Roman" w:cs="Times New Roman"/>
+          <w:sz w:val="28"/>
+          <w:szCs w:val="28"/>
+        </w:rPr>
+        <w:t xml:space="preserve">Рисунок 4 иллюстрирует наличие процесса после. </w:t>
+      </w:r>
+    </w:p>
+    <w:p>
+      <w:pPr>
+        <w:spacing w:line="360" w:lineRule="auto"/>
+        <w:ind w:firstLine="709"/>
+        <w:jc w:val="both"/>
+        <w:rPr>
+          <w:rFonts w:ascii="Times New Roman" w:hAnsi="Times New Roman" w:cs="Times New Roman"/>
+          <w:sz w:val="28"/>
+          <w:szCs w:val="28"/>
+        </w:rPr>
+      </w:pPr>
+      <w:r>
+        <w:rPr>
+          <w:rFonts w:ascii="Times New Roman" w:hAnsi="Times New Roman" w:cs="Times New Roman"/>
+          <w:noProof/>
+          <w:sz w:val="28"/>
+          <w:szCs w:val="28"/>
+        </w:rPr>
+        <w:drawing>
+          <wp:inline distT="0" distB="0" distL="0" distR="0">
+            <wp:extent cx="5204896" cy="1637414"/>
+            <wp:effectExtent l="0" t="0" r="2540" b="1270"/>
+            <wp:docPr id="278525091" name="Рисунок 4"/>
+            <wp:cNvGraphicFramePr>
+              <a:graphicFrameLocks xmlns:a="http://schemas.openxmlformats.org/drawingml/2006/main" noChangeAspect="1"/>
+            </wp:cNvGraphicFramePr>
+            <a:graphic xmlns:a="http://schemas.openxmlformats.org/drawingml/2006/main">
+              <a:graphicData uri="http://schemas.openxmlformats.org/drawingml/2006/picture">
+                <pic:pic xmlns:pic="http://schemas.openxmlformats.org/drawingml/2006/picture">
+                  <pic:nvPicPr>
+                    <pic:cNvPr id="278525091" name="Рисунок 278525091"/>
+                    <pic:cNvPicPr/>
+                  </pic:nvPicPr>
+                  <pic:blipFill>
+                    <a:blip r:embed="rId9">
+                      <a:extLst>
+                        <a:ext uri="{28A0092B-C50C-407E-A947-70E740481C1C}">
+                          <a14:useLocalDpi xmlns:a14="http://schemas.microsoft.com/office/drawing/2010/main" val="0"/>
+                        </a:ext>
+                      </a:extLst>
+                    </a:blip>
+                    <a:stretch>
+                      <a:fillRect/>
+                    </a:stretch>
+                  </pic:blipFill>
+                  <pic:spPr>
+                    <a:xfrm>
+                      <a:off x="0" y="0"/>
+                      <a:ext cx="5403505" cy="1699895"/>
+                    </a:xfrm>
+                    <a:prstGeom prst="rect">
+                      <a:avLst/>
+                    </a:prstGeom>
+                  </pic:spPr>
+                </pic:pic>
+              </a:graphicData>
+            </a:graphic>
+          </wp:inline>
+        </w:drawing>
+      </w:r>
+    </w:p>
+    <w:p>
+      <w:pPr>
+        <w:spacing w:line="360" w:lineRule="auto"/>
+        <w:ind w:firstLine="709"/>
+        <w:jc w:val="both"/>
+        <w:rPr>
+          <w:rFonts w:ascii="Times New Roman" w:hAnsi="Times New Roman" w:cs="Times New Roman"/>
+          <w:sz w:val="28"/>
+          <w:szCs w:val="28"/>
+        </w:rPr>
+      </w:pPr>
+      <w:r>
+        <w:rPr>
+          <w:rFonts w:ascii="Times New Roman" w:hAnsi="Times New Roman" w:cs="Times New Roman"/>
+          <w:sz w:val="28"/>
+          <w:szCs w:val="28"/>
+        </w:rPr>
+        <w:t>Рис.4 Процессы после первого тест кейса</w:t>
+      </w:r>
+    </w:p>
+    <w:p>
+      <w:pPr>
+        <w:spacing w:line="360" w:lineRule="auto"/>
+        <w:ind w:firstLine="709"/>
+        <w:jc w:val="both"/>
+        <w:rPr>
+          <w:rFonts w:ascii="Times New Roman" w:hAnsi="Times New Roman" w:cs="Times New Roman"/>
+          <w:sz w:val="28"/>
+          <w:szCs w:val="28"/>
+        </w:rPr>
+      </w:pPr>
+      <w:r>
+        <w:rPr>
+          <w:rFonts w:ascii="Times New Roman" w:hAnsi="Times New Roman" w:cs="Times New Roman"/>
+          <w:sz w:val="28"/>
+          <w:szCs w:val="28"/>
+        </w:rPr>
+        <w:t xml:space="preserve">Тестирование второго процесса. </w:t>
+      </w:r>
+      <w:r>
+        <w:rPr>
+          <w:rFonts w:ascii="Times New Roman" w:hAnsi="Times New Roman" w:cs="Times New Roman"/>
+          <w:sz w:val="28"/>
+          <w:szCs w:val="28"/>
+        </w:rPr>
+        <w:t>Ожидаемый результат</w:t>
+      </w:r>
+      <w:r>
+        <w:rPr>
+          <w:rFonts w:ascii="Times New Roman" w:hAnsi="Times New Roman" w:cs="Times New Roman"/>
+          <w:sz w:val="28"/>
+          <w:szCs w:val="28"/>
+        </w:rPr>
+        <w:t xml:space="preserve">: </w:t>
+      </w:r>
+      <w:r>
+        <w:rPr>
+          <w:rFonts w:ascii="Times New Roman" w:hAnsi="Times New Roman" w:cs="Times New Roman"/>
+          <w:sz w:val="28"/>
+          <w:szCs w:val="28"/>
+        </w:rPr>
+        <w:t xml:space="preserve">при вводе команды </w:t>
+      </w:r>
+      <w:r>
+        <w:rPr>
+          <w:rFonts w:ascii="Times New Roman" w:hAnsi="Times New Roman" w:cs="Times New Roman"/>
+          <w:sz w:val="28"/>
+          <w:szCs w:val="28"/>
+          <w:lang w:val="en-US"/>
+        </w:rPr>
+        <w:t>kill</w:t>
+      </w:r>
+      <w:r>
+        <w:rPr>
+          <w:rFonts w:ascii="Times New Roman" w:hAnsi="Times New Roman" w:cs="Times New Roman"/>
+          <w:sz w:val="28"/>
+          <w:szCs w:val="28"/>
+        </w:rPr>
+        <w:t xml:space="preserve"> -</w:t>
+      </w:r>
+      <w:r>
+        <w:rPr>
+          <w:rFonts w:ascii="Times New Roman" w:hAnsi="Times New Roman" w:cs="Times New Roman"/>
+          <w:sz w:val="28"/>
+          <w:szCs w:val="28"/>
+          <w:lang w:val="en-US"/>
+        </w:rPr>
+        <w:t>SIGINT</w:t>
+      </w:r>
+      <w:r>
+        <w:rPr>
+          <w:rFonts w:ascii="Times New Roman" w:hAnsi="Times New Roman" w:cs="Times New Roman"/>
+          <w:sz w:val="28"/>
+          <w:szCs w:val="28"/>
+        </w:rPr>
+        <w:t xml:space="preserve"> &lt;</w:t>
+      </w:r>
+      <w:r>
+        <w:rPr>
+          <w:rFonts w:ascii="Times New Roman" w:hAnsi="Times New Roman" w:cs="Times New Roman"/>
+          <w:sz w:val="28"/>
+          <w:szCs w:val="28"/>
+          <w:lang w:val="en-US"/>
+        </w:rPr>
+        <w:t>PID</w:t>
+      </w:r>
+      <w:r>
+        <w:rPr>
+          <w:rFonts w:ascii="Times New Roman" w:hAnsi="Times New Roman" w:cs="Times New Roman"/>
+          <w:sz w:val="28"/>
+          <w:szCs w:val="28"/>
+        </w:rPr>
+        <w:t xml:space="preserve">&gt; </w:t>
+      </w:r>
+      <w:r>
+        <w:rPr>
+          <w:rFonts w:ascii="Times New Roman" w:hAnsi="Times New Roman" w:cs="Times New Roman"/>
+          <w:sz w:val="28"/>
+          <w:szCs w:val="28"/>
+        </w:rPr>
+        <w:t xml:space="preserve">появится сообщение </w:t>
+      </w:r>
+      <w:r>
+        <w:rPr>
+          <w:rFonts w:ascii="Times New Roman" w:hAnsi="Times New Roman" w:cs="Times New Roman"/>
+          <w:sz w:val="28"/>
+          <w:szCs w:val="28"/>
+        </w:rPr>
+        <w:t>«</w:t>
+      </w:r>
+      <w:r>
+        <w:rPr>
+          <w:rFonts w:ascii="Times New Roman" w:hAnsi="Times New Roman" w:cs="Times New Roman"/>
+          <w:sz w:val="28"/>
+          <w:szCs w:val="28"/>
+          <w:lang w:val="en-US"/>
+        </w:rPr>
+        <w:t>In</w:t>
+      </w:r>
+      <w:r>
+        <w:rPr>
+          <w:rFonts w:ascii="Times New Roman" w:hAnsi="Times New Roman" w:cs="Times New Roman"/>
+          <w:sz w:val="28"/>
+          <w:szCs w:val="28"/>
+        </w:rPr>
+        <w:t xml:space="preserve"> </w:t>
+      </w:r>
+      <w:r>
+        <w:rPr>
+          <w:rFonts w:ascii="Times New Roman" w:hAnsi="Times New Roman" w:cs="Times New Roman"/>
+          <w:sz w:val="28"/>
+          <w:szCs w:val="28"/>
+          <w:lang w:val="en-US"/>
+        </w:rPr>
+        <w:t>progress</w:t>
+      </w:r>
+      <w:r>
+        <w:rPr>
+          <w:rFonts w:ascii="Times New Roman" w:hAnsi="Times New Roman" w:cs="Times New Roman"/>
+          <w:sz w:val="28"/>
+          <w:szCs w:val="28"/>
+        </w:rPr>
+        <w:t>»</w:t>
+      </w:r>
+      <w:r>
+        <w:rPr>
+          <w:rFonts w:ascii="Times New Roman" w:hAnsi="Times New Roman" w:cs="Times New Roman"/>
+          <w:sz w:val="28"/>
+          <w:szCs w:val="28"/>
+        </w:rPr>
+        <w:t xml:space="preserve">. </w:t>
+      </w:r>
+      <w:r>
+        <w:rPr>
+          <w:rFonts w:ascii="Times New Roman" w:hAnsi="Times New Roman" w:cs="Times New Roman"/>
+          <w:sz w:val="28"/>
+          <w:szCs w:val="28"/>
+        </w:rPr>
+        <w:t xml:space="preserve">И снова проверим, что процесс существует. </w:t>
+      </w:r>
+      <w:r>
+        <w:rPr>
+          <w:rFonts w:ascii="Times New Roman" w:hAnsi="Times New Roman" w:cs="Times New Roman"/>
+          <w:sz w:val="28"/>
+          <w:szCs w:val="28"/>
+        </w:rPr>
+        <w:t xml:space="preserve">Фактический результат на рисунке </w:t>
+      </w:r>
+      <w:r>
+        <w:rPr>
+          <w:rFonts w:ascii="Times New Roman" w:hAnsi="Times New Roman" w:cs="Times New Roman"/>
+          <w:sz w:val="28"/>
+          <w:szCs w:val="28"/>
+        </w:rPr>
+        <w:t>5</w:t>
+      </w:r>
+      <w:r>
+        <w:rPr>
+          <w:rFonts w:ascii="Times New Roman" w:hAnsi="Times New Roman" w:cs="Times New Roman"/>
+          <w:sz w:val="28"/>
+          <w:szCs w:val="28"/>
+        </w:rPr>
+        <w:t>.</w:t>
+      </w:r>
+      <w:r>
+        <w:rPr>
+          <w:rFonts w:ascii="Times New Roman" w:hAnsi="Times New Roman" w:cs="Times New Roman"/>
+          <w:sz w:val="28"/>
+          <w:szCs w:val="28"/>
+        </w:rPr>
+        <w:t xml:space="preserve"> </w:t>
+      </w:r>
+      <w:r>
+        <w:rPr>
+          <w:rFonts w:ascii="Times New Roman" w:hAnsi="Times New Roman" w:cs="Times New Roman"/>
+          <w:sz w:val="28"/>
+          <w:szCs w:val="28"/>
+        </w:rPr>
+        <w:t xml:space="preserve"> </w:t>
+      </w:r>
+    </w:p>
+    <w:p>
+      <w:pPr>
+        <w:spacing w:line="360" w:lineRule="auto"/>
+        <w:ind w:firstLine="709"/>
+        <w:jc w:val="both"/>
+        <w:rPr>
+          <w:rFonts w:ascii="Times New Roman" w:hAnsi="Times New Roman" w:cs="Times New Roman"/>
+          <w:sz w:val="28"/>
+          <w:szCs w:val="28"/>
+        </w:rPr>
+      </w:pPr>
+      <w:r>
+        <w:rPr>
+          <w:rFonts w:ascii="Times New Roman" w:hAnsi="Times New Roman" w:cs="Times New Roman"/>
+          <w:noProof/>
+          <w:sz w:val="28"/>
+          <w:szCs w:val="28"/>
+        </w:rPr>
+        <w:drawing>
+          <wp:inline distT="0" distB="0" distL="0" distR="0">
+            <wp:extent cx="5266661" cy="1311176"/>
+            <wp:effectExtent l="0" t="0" r="4445" b="0"/>
+            <wp:docPr id="614990992" name="Рисунок 5"/>
+            <wp:cNvGraphicFramePr>
+              <a:graphicFrameLocks xmlns:a="http://schemas.openxmlformats.org/drawingml/2006/main" noChangeAspect="1"/>
+            </wp:cNvGraphicFramePr>
+            <a:graphic xmlns:a="http://schemas.openxmlformats.org/drawingml/2006/main">
+              <a:graphicData uri="http://schemas.openxmlformats.org/drawingml/2006/picture">
+                <pic:pic xmlns:pic="http://schemas.openxmlformats.org/drawingml/2006/picture">
+                  <pic:nvPicPr>
+                    <pic:cNvPr id="614990992" name="Рисунок 614990992"/>
+                    <pic:cNvPicPr/>
+                  </pic:nvPicPr>
+                  <pic:blipFill>
+                    <a:blip r:embed="rId10">
+                      <a:extLst>
+                        <a:ext uri="{28A0092B-C50C-407E-A947-70E740481C1C}">
+                          <a14:useLocalDpi xmlns:a14="http://schemas.microsoft.com/office/drawing/2010/main" val="0"/>
+                        </a:ext>
+                      </a:extLst>
+                    </a:blip>
+                    <a:stretch>
+                      <a:fillRect/>
+                    </a:stretch>
+                  </pic:blipFill>
+                  <pic:spPr>
+                    <a:xfrm>
+                      <a:off x="0" y="0"/>
+                      <a:ext cx="5302947" cy="1320210"/>
+                    </a:xfrm>
+                    <a:prstGeom prst="rect">
+                      <a:avLst/>
+                    </a:prstGeom>
+                  </pic:spPr>
+                </pic:pic>
+              </a:graphicData>
+            </a:graphic>
+          </wp:inline>
+        </w:drawing>
+      </w:r>
+    </w:p>
+    <w:p>
+      <w:pPr>
+        <w:spacing w:line="360" w:lineRule="auto"/>
+        <w:ind w:firstLine="709"/>
+        <w:jc w:val="both"/>
+        <w:rPr>
+          <w:rFonts w:ascii="Times New Roman" w:hAnsi="Times New Roman" w:cs="Times New Roman"/>
+          <w:sz w:val="28"/>
+          <w:szCs w:val="28"/>
+        </w:rPr>
+      </w:pPr>
+      <w:r>
+        <w:rPr>
+          <w:rFonts w:ascii="Times New Roman" w:hAnsi="Times New Roman" w:cs="Times New Roman"/>
+          <w:sz w:val="28"/>
+          <w:szCs w:val="28"/>
+        </w:rPr>
+        <w:t>Рис. 5 Результат второго тест кейса</w:t>
+      </w:r>
+    </w:p>
+    <w:p>
+      <w:pPr>
+        <w:spacing w:line="360" w:lineRule="auto"/>
+        <w:ind w:firstLine="709"/>
+        <w:jc w:val="both"/>
+        <w:rPr>
+          <w:rFonts w:ascii="Times New Roman" w:hAnsi="Times New Roman" w:cs="Times New Roman"/>
+          <w:sz w:val="28"/>
+          <w:szCs w:val="28"/>
+        </w:rPr>
+      </w:pPr>
+      <w:r>
+        <w:rPr>
+          <w:rFonts w:ascii="Times New Roman" w:hAnsi="Times New Roman" w:cs="Times New Roman"/>
+          <w:sz w:val="28"/>
+          <w:szCs w:val="28"/>
+        </w:rPr>
+        <w:t xml:space="preserve">Тестирование третьего процесса. </w:t>
+      </w:r>
+      <w:r>
+        <w:rPr>
+          <w:rFonts w:ascii="Times New Roman" w:hAnsi="Times New Roman" w:cs="Times New Roman"/>
+          <w:sz w:val="28"/>
+          <w:szCs w:val="28"/>
+        </w:rPr>
+        <w:t xml:space="preserve">Ожидаемый результат: </w:t>
+      </w:r>
+      <w:r>
+        <w:rPr>
+          <w:rFonts w:ascii="Times New Roman" w:hAnsi="Times New Roman" w:cs="Times New Roman"/>
+          <w:sz w:val="28"/>
+          <w:szCs w:val="28"/>
+        </w:rPr>
+        <w:t xml:space="preserve">процесс игнорирует </w:t>
+      </w:r>
+      <w:r>
+        <w:rPr>
+          <w:rFonts w:ascii="Times New Roman" w:hAnsi="Times New Roman" w:cs="Times New Roman"/>
+          <w:sz w:val="28"/>
+          <w:szCs w:val="28"/>
+        </w:rPr>
+        <w:t xml:space="preserve">вводе команды </w:t>
+      </w:r>
+      <w:r>
+        <w:rPr>
+          <w:rFonts w:ascii="Times New Roman" w:hAnsi="Times New Roman" w:cs="Times New Roman"/>
+          <w:sz w:val="28"/>
+          <w:szCs w:val="28"/>
+          <w:lang w:val="en-US"/>
+        </w:rPr>
+        <w:t>kill</w:t>
+      </w:r>
+      <w:r>
+        <w:rPr>
+          <w:rFonts w:ascii="Times New Roman" w:hAnsi="Times New Roman" w:cs="Times New Roman"/>
+          <w:sz w:val="28"/>
+          <w:szCs w:val="28"/>
+        </w:rPr>
+        <w:t xml:space="preserve"> -</w:t>
+      </w:r>
+      <w:r>
+        <w:rPr>
+          <w:rFonts w:ascii="Times New Roman" w:hAnsi="Times New Roman" w:cs="Times New Roman"/>
+          <w:sz w:val="28"/>
+          <w:szCs w:val="28"/>
+          <w:lang w:val="en-US"/>
+        </w:rPr>
+        <w:t>SIGINT</w:t>
+      </w:r>
+      <w:r>
+        <w:rPr>
+          <w:rFonts w:ascii="Times New Roman" w:hAnsi="Times New Roman" w:cs="Times New Roman"/>
+          <w:sz w:val="28"/>
+          <w:szCs w:val="28"/>
+        </w:rPr>
+        <w:t xml:space="preserve"> &lt;</w:t>
+      </w:r>
+      <w:r>
+        <w:rPr>
+          <w:rFonts w:ascii="Times New Roman" w:hAnsi="Times New Roman" w:cs="Times New Roman"/>
+          <w:sz w:val="28"/>
+          <w:szCs w:val="28"/>
+          <w:lang w:val="en-US"/>
+        </w:rPr>
+        <w:t>PID</w:t>
+      </w:r>
+      <w:r>
+        <w:rPr>
+          <w:rFonts w:ascii="Times New Roman" w:hAnsi="Times New Roman" w:cs="Times New Roman"/>
+          <w:sz w:val="28"/>
+          <w:szCs w:val="28"/>
+        </w:rPr>
+        <w:t>&gt;</w:t>
+      </w:r>
+      <w:r>
+        <w:rPr>
+          <w:rFonts w:ascii="Times New Roman" w:hAnsi="Times New Roman" w:cs="Times New Roman"/>
+          <w:sz w:val="28"/>
+          <w:szCs w:val="28"/>
+        </w:rPr>
+        <w:t>.</w:t>
+      </w:r>
+      <w:r>
+        <w:rPr>
+          <w:rFonts w:ascii="Times New Roman" w:hAnsi="Times New Roman" w:cs="Times New Roman"/>
+          <w:sz w:val="28"/>
+          <w:szCs w:val="28"/>
+        </w:rPr>
+        <w:t xml:space="preserve"> </w:t>
+      </w:r>
+      <w:r>
+        <w:rPr>
+          <w:rFonts w:ascii="Times New Roman" w:hAnsi="Times New Roman" w:cs="Times New Roman"/>
+          <w:sz w:val="28"/>
+          <w:szCs w:val="28"/>
+        </w:rPr>
+        <w:t>Так же</w:t>
+      </w:r>
+      <w:r>
+        <w:rPr>
+          <w:rFonts w:ascii="Times New Roman" w:hAnsi="Times New Roman" w:cs="Times New Roman"/>
+          <w:sz w:val="28"/>
+          <w:szCs w:val="28"/>
+        </w:rPr>
+        <w:t xml:space="preserve"> проверим, что процесс существует. Фактический результат на рисунке </w:t>
+      </w:r>
+      <w:r>
+        <w:rPr>
+          <w:rFonts w:ascii="Times New Roman" w:hAnsi="Times New Roman" w:cs="Times New Roman"/>
+          <w:sz w:val="28"/>
+          <w:szCs w:val="28"/>
+        </w:rPr>
+        <w:t>6</w:t>
+      </w:r>
+      <w:r>
+        <w:rPr>
+          <w:rFonts w:ascii="Times New Roman" w:hAnsi="Times New Roman" w:cs="Times New Roman"/>
+          <w:sz w:val="28"/>
+          <w:szCs w:val="28"/>
+        </w:rPr>
+        <w:t xml:space="preserve">.  </w:t>
+      </w:r>
+    </w:p>
+    <w:p>
+      <w:pPr>
+        <w:spacing w:line="360" w:lineRule="auto"/>
+        <w:ind w:firstLine="709"/>
+        <w:jc w:val="both"/>
+        <w:rPr>
+          <w:rFonts w:ascii="Times New Roman" w:hAnsi="Times New Roman" w:cs="Times New Roman"/>
+          <w:sz w:val="28"/>
+          <w:szCs w:val="28"/>
+        </w:rPr>
+      </w:pPr>
+    </w:p>
+    <w:p>
+      <w:pPr>
+        <w:spacing w:line="360" w:lineRule="auto"/>
+        <w:ind w:firstLine="709"/>
+        <w:jc w:val="both"/>
+        <w:rPr>
+          <w:rFonts w:ascii="Times New Roman" w:hAnsi="Times New Roman" w:cs="Times New Roman"/>
+          <w:sz w:val="28"/>
+          <w:szCs w:val="28"/>
+        </w:rPr>
+      </w:pPr>
+      <w:r>
+        <w:rPr>
+          <w:rFonts w:ascii="Times New Roman" w:hAnsi="Times New Roman" w:cs="Times New Roman"/>
+          <w:noProof/>
+          <w:sz w:val="28"/>
+          <w:szCs w:val="28"/>
+        </w:rPr>
+        <w:lastRenderedPageBreak/>
+        <w:drawing>
+          <wp:inline distT="0" distB="0" distL="0" distR="0">
+            <wp:extent cx="5297232" cy="1197610"/>
+            <wp:effectExtent l="0" t="0" r="0" b="0"/>
+            <wp:docPr id="1068383594" name="Рисунок 6"/>
+            <wp:cNvGraphicFramePr>
+              <a:graphicFrameLocks xmlns:a="http://schemas.openxmlformats.org/drawingml/2006/main" noChangeAspect="1"/>
+            </wp:cNvGraphicFramePr>
+            <a:graphic xmlns:a="http://schemas.openxmlformats.org/drawingml/2006/main">
+              <a:graphicData uri="http://schemas.openxmlformats.org/drawingml/2006/picture">
+                <pic:pic xmlns:pic="http://schemas.openxmlformats.org/drawingml/2006/picture">
+                  <pic:nvPicPr>
+                    <pic:cNvPr id="1068383594" name="Рисунок 1068383594"/>
+                    <pic:cNvPicPr/>
+                  </pic:nvPicPr>
+                  <pic:blipFill>
+                    <a:blip r:embed="rId11">
+                      <a:extLst>
+                        <a:ext uri="{28A0092B-C50C-407E-A947-70E740481C1C}">
+                          <a14:useLocalDpi xmlns:a14="http://schemas.microsoft.com/office/drawing/2010/main" val="0"/>
+                        </a:ext>
+                      </a:extLst>
+                    </a:blip>
+                    <a:stretch>
+                      <a:fillRect/>
+                    </a:stretch>
+                  </pic:blipFill>
+                  <pic:spPr>
+                    <a:xfrm>
+                      <a:off x="0" y="0"/>
+                      <a:ext cx="5319420" cy="1202626"/>
+                    </a:xfrm>
+                    <a:prstGeom prst="rect">
+                      <a:avLst/>
+                    </a:prstGeom>
+                  </pic:spPr>
+                </pic:pic>
+              </a:graphicData>
+            </a:graphic>
+          </wp:inline>
+        </w:drawing>
+      </w:r>
+    </w:p>
+    <w:p>
+      <w:pPr>
+        <w:spacing w:line="360" w:lineRule="auto"/>
+        <w:ind w:firstLine="709"/>
+        <w:jc w:val="both"/>
+        <w:rPr>
+          <w:rFonts w:ascii="Times New Roman" w:hAnsi="Times New Roman" w:cs="Times New Roman"/>
+          <w:sz w:val="28"/>
+          <w:szCs w:val="28"/>
+        </w:rPr>
+      </w:pPr>
+      <w:r>
+        <w:rPr>
+          <w:rFonts w:ascii="Times New Roman" w:hAnsi="Times New Roman" w:cs="Times New Roman"/>
+          <w:sz w:val="28"/>
+          <w:szCs w:val="28"/>
+        </w:rPr>
+        <w:t>Рис. 6 Тестирование третьего процесса</w:t>
       </w:r>
     </w:p>
     <w:p/>

</xml_diff>